<commit_message>
Add sprites from re1pixel to wip
</commit_message>
<xml_diff>
--- a/docs/lastenheft.docx
+++ b/docs/lastenheft.docx
@@ -206,14 +206,14 @@
               <w:pStyle w:val="Untertitel"/>
               <w:spacing w:line="360" w:lineRule="auto"/>
               <w:rPr>
-                <w:rFonts w:ascii="Maven Pro" w:hAnsi="Maven Pro" w:cstheme="majorHAnsi"/>
+                <w:rFonts w:ascii="Century Gothic" w:hAnsi="Century Gothic" w:cstheme="majorHAnsi"/>
                 <w:sz w:val="38"/>
                 <w:szCs w:val="38"/>
               </w:rPr>
             </w:pPr>
             <w:r>
               <w:rPr>
-                <w:rFonts w:ascii="Maven Pro" w:hAnsi="Maven Pro" w:cstheme="majorHAnsi"/>
+                <w:rFonts w:ascii="Century Gothic" w:hAnsi="Century Gothic" w:cstheme="majorHAnsi"/>
                 <w:sz w:val="38"/>
                 <w:szCs w:val="38"/>
               </w:rPr>
@@ -4749,7 +4749,7 @@
 </file>
 
 <file path=customXml/itemProps2.xml><?xml version="1.0" encoding="utf-8"?>
-<ds:datastoreItem xmlns:ds="http://schemas.openxmlformats.org/officeDocument/2006/customXml" ds:itemID="{408F9B5C-BD3C-4409-B934-AA2A851995B5}">
+<ds:datastoreItem xmlns:ds="http://schemas.openxmlformats.org/officeDocument/2006/customXml" ds:itemID="{E477F834-1D27-4259-9B67-3597206FFA50}">
   <ds:schemaRefs>
     <ds:schemaRef ds:uri="http://schemas.openxmlformats.org/officeDocument/2006/bibliography"/>
   </ds:schemaRefs>

</xml_diff>